<commit_message>
2023 02 14 2weeks
</commit_message>
<xml_diff>
--- a/2weeks/image.docx
+++ b/2weeks/image.docx
@@ -426,6 +426,69 @@
           <w:noProof/>
         </w:rPr>
       </w:pPr>
+      <w:r>
+        <w:rPr>
+          <w:rFonts w:hint="eastAsia"/>
+          <w:noProof/>
+        </w:rPr>
+        <w:t>[</w:t>
+      </w:r>
+      <w:r>
+        <w:rPr>
+          <w:noProof/>
+        </w:rPr>
+        <w:t>:</w:t>
+      </w:r>
+      <w:r>
+        <w:rPr>
+          <w:noProof/>
+        </w:rPr>
+        <w:t>(</w:t>
+      </w:r>
+      <w:r>
+        <w:rPr>
+          <w:rFonts w:hint="eastAsia"/>
+          <w:noProof/>
+        </w:rPr>
+        <w:t>행</w:t>
+      </w:r>
+      <w:r>
+        <w:rPr>
+          <w:noProof/>
+        </w:rPr>
+        <w:t>)</w:t>
+      </w:r>
+      <w:r>
+        <w:rPr>
+          <w:noProof/>
+        </w:rPr>
+        <w:t xml:space="preserve"> ,:</w:t>
+      </w:r>
+      <w:r>
+        <w:rPr>
+          <w:noProof/>
+        </w:rPr>
+        <w:t>(</w:t>
+      </w:r>
+      <w:r>
+        <w:rPr>
+          <w:rFonts w:hint="eastAsia"/>
+          <w:noProof/>
+        </w:rPr>
+        <w:t>열</w:t>
+      </w:r>
+      <w:r>
+        <w:rPr>
+          <w:noProof/>
+        </w:rPr>
+        <w:t>)</w:t>
+      </w:r>
+      <w:r>
+        <w:rPr>
+          <w:noProof/>
+        </w:rPr>
+        <w:t xml:space="preserve"> ,2] -&gt; </w:t>
+      </w:r>
     </w:p>
     <w:p>
       <w:r>

</xml_diff>